<commit_message>
se modificaron los datos
</commit_message>
<xml_diff>
--- a/Ante de todo.docx
+++ b/Ante de todo.docx
@@ -72,16 +72,7 @@
           <w:color w:val="333333"/>
           <w:shd w:val="clear" w:color="auto" w:fill="FFFFFF"/>
         </w:rPr>
-        <w:t xml:space="preserve"> para satisfacer las necesidades básicas para la supervivencia, o </w:t>
-      </w:r>
-      <w:proofErr w:type="gramStart"/>
-      <w:r>
-        <w:rPr>
-          <w:rFonts w:ascii="Lato" w:hAnsi="Lato"/>
-          <w:color w:val="333333"/>
-          <w:shd w:val="clear" w:color="auto" w:fill="FFFFFF"/>
-        </w:rPr>
-        <w:t xml:space="preserve">subjetivos, </w:t>
+        <w:t xml:space="preserve"> para satisfacer las necesidades básicas para la supervivencia, o subjetivos, </w:t>
       </w:r>
       <w:r>
         <w:rPr>
@@ -90,46 +81,6 @@
           <w:shd w:val="clear" w:color="auto" w:fill="FFFFFF"/>
         </w:rPr>
         <w:t xml:space="preserve"> </w:t>
-      </w:r>
-      <w:r>
-        <w:rPr>
-          <w:rFonts w:ascii="Arial" w:hAnsi="Arial" w:cs="Arial"/>
-          <w:color w:val="202124"/>
-          <w:sz w:val="30"/>
-          <w:szCs w:val="30"/>
-          <w:shd w:val="clear" w:color="auto" w:fill="FFFFFF"/>
-        </w:rPr>
-        <w:t>La</w:t>
-      </w:r>
-      <w:proofErr w:type="gramEnd"/>
-      <w:r>
-        <w:rPr>
-          <w:rFonts w:ascii="Arial" w:hAnsi="Arial" w:cs="Arial"/>
-          <w:color w:val="202124"/>
-          <w:sz w:val="30"/>
-          <w:szCs w:val="30"/>
-          <w:shd w:val="clear" w:color="auto" w:fill="FFFFFF"/>
-        </w:rPr>
-        <w:t xml:space="preserve"> pobreza es una </w:t>
-      </w:r>
-      <w:r>
-        <w:rPr>
-          <w:rFonts w:ascii="Arial" w:hAnsi="Arial" w:cs="Arial"/>
-          <w:color w:val="040C28"/>
-          <w:sz w:val="30"/>
-          <w:szCs w:val="30"/>
-        </w:rPr>
-        <w:t>situación en la cual no es posible satisfacer las necesidades físicas y psicológicas básicas de una persona</w:t>
-      </w:r>
-      <w:r>
-        <w:rPr>
-          <w:rFonts w:ascii="Arial" w:hAnsi="Arial" w:cs="Arial"/>
-          <w:color w:val="202124"/>
-          <w:sz w:val="30"/>
-          <w:szCs w:val="30"/>
-          <w:shd w:val="clear" w:color="auto" w:fill="FFFFFF"/>
-        </w:rPr>
-        <w:t>,​ por falta de recursos como la alimentación, la vivienda, la educación, la asistencia sanitaria, el agua potable o la electricidad.</w:t>
       </w:r>
     </w:p>
     <w:p>

</xml_diff>